<commit_message>
uml versie opgehoogd naar 09
</commit_message>
<xml_diff>
--- a/voorbeelddata-paul/Beschrijving/IMKL2015 voorbeeldsets_qgis_lagen.docx
+++ b/voorbeelddata-paul/Beschrijving/IMKL2015 voorbeeldsets_qgis_lagen.docx
@@ -5073,7 +5073,25 @@
           <w:sz w:val="20"/>
           <w:szCs w:val="20"/>
         </w:rPr>
-        <w:t xml:space="preserve"> (moet zijn waterType)</w:t>
+        <w:t xml:space="preserve"> (moet zijn </w:t>
+      </w:r>
+      <w:proofErr w:type="spellStart"/>
+      <w:r>
+        <w:rPr>
+          <w:rFonts w:ascii="Verdana" w:hAnsi="Verdana"/>
+          <w:sz w:val="20"/>
+          <w:szCs w:val="20"/>
+        </w:rPr>
+        <w:t>waterType</w:t>
+      </w:r>
+      <w:proofErr w:type="spellEnd"/>
+      <w:r>
+        <w:rPr>
+          <w:rFonts w:ascii="Verdana" w:hAnsi="Verdana"/>
+          <w:sz w:val="20"/>
+          <w:szCs w:val="20"/>
+        </w:rPr>
+        <w:t>)</w:t>
       </w:r>
     </w:p>
     <w:p>
@@ -7003,6 +7021,336 @@
         </w:rPr>
         <w:t>adres</w:t>
       </w:r>
+    </w:p>
+    <w:p>
+      <w:pPr>
+        <w:pStyle w:val="Lijstalinea"/>
+        <w:spacing w:after="0"/>
+        <w:rPr>
+          <w:rFonts w:ascii="Verdana" w:hAnsi="Verdana"/>
+          <w:sz w:val="20"/>
+          <w:szCs w:val="20"/>
+        </w:rPr>
+      </w:pPr>
+    </w:p>
+    <w:p>
+      <w:pPr>
+        <w:numPr>
+          <w:ilvl w:val="0"/>
+          <w:numId w:val="1"/>
+        </w:numPr>
+        <w:spacing w:after="0"/>
+        <w:rPr>
+          <w:rFonts w:ascii="Verdana" w:hAnsi="Verdana"/>
+          <w:b/>
+          <w:sz w:val="20"/>
+          <w:szCs w:val="20"/>
+        </w:rPr>
+      </w:pPr>
+      <w:r>
+        <w:rPr>
+          <w:rFonts w:ascii="Verdana" w:hAnsi="Verdana"/>
+          <w:b/>
+          <w:sz w:val="20"/>
+          <w:szCs w:val="20"/>
+        </w:rPr>
+        <w:t>Warmte</w:t>
+      </w:r>
+      <w:r>
+        <w:rPr>
+          <w:rFonts w:ascii="Verdana" w:hAnsi="Verdana"/>
+          <w:b/>
+          <w:sz w:val="20"/>
+          <w:szCs w:val="20"/>
+        </w:rPr>
+        <w:t>_</w:t>
+      </w:r>
+      <w:proofErr w:type="spellStart"/>
+      <w:r>
+        <w:rPr>
+          <w:rFonts w:ascii="Verdana" w:hAnsi="Verdana"/>
+          <w:b/>
+          <w:sz w:val="20"/>
+          <w:szCs w:val="20"/>
+        </w:rPr>
+        <w:t>KabelOfLeiding</w:t>
+      </w:r>
+      <w:proofErr w:type="spellEnd"/>
+    </w:p>
+    <w:p>
+      <w:pPr>
+        <w:spacing w:after="0"/>
+        <w:ind w:left="720"/>
+        <w:rPr>
+          <w:rFonts w:ascii="Verdana" w:hAnsi="Verdana"/>
+          <w:sz w:val="20"/>
+          <w:szCs w:val="20"/>
+        </w:rPr>
+      </w:pPr>
+      <w:r>
+        <w:rPr>
+          <w:rFonts w:ascii="Verdana" w:hAnsi="Verdana"/>
+          <w:sz w:val="20"/>
+          <w:szCs w:val="20"/>
+        </w:rPr>
+        <w:t>thema</w:t>
+      </w:r>
+    </w:p>
+    <w:p>
+      <w:pPr>
+        <w:spacing w:after="0"/>
+        <w:ind w:left="720"/>
+        <w:rPr>
+          <w:rFonts w:ascii="Verdana" w:hAnsi="Verdana"/>
+          <w:sz w:val="20"/>
+          <w:szCs w:val="20"/>
+        </w:rPr>
+      </w:pPr>
+      <w:r>
+        <w:rPr>
+          <w:rFonts w:ascii="Verdana" w:hAnsi="Verdana"/>
+          <w:sz w:val="20"/>
+          <w:szCs w:val="20"/>
+        </w:rPr>
+        <w:t>netbeheer</w:t>
+      </w:r>
+    </w:p>
+    <w:p>
+      <w:pPr>
+        <w:spacing w:after="0"/>
+        <w:ind w:left="720"/>
+        <w:rPr>
+          <w:rFonts w:ascii="Verdana" w:hAnsi="Verdana"/>
+          <w:sz w:val="20"/>
+          <w:szCs w:val="20"/>
+        </w:rPr>
+      </w:pPr>
+      <w:r>
+        <w:rPr>
+          <w:rFonts w:ascii="Verdana" w:hAnsi="Verdana"/>
+          <w:sz w:val="20"/>
+          <w:szCs w:val="20"/>
+        </w:rPr>
+        <w:t>status</w:t>
+      </w:r>
+    </w:p>
+    <w:p>
+      <w:pPr>
+        <w:spacing w:after="0"/>
+        <w:ind w:left="720"/>
+        <w:rPr>
+          <w:rFonts w:ascii="Verdana" w:hAnsi="Verdana"/>
+          <w:sz w:val="20"/>
+          <w:szCs w:val="20"/>
+        </w:rPr>
+      </w:pPr>
+      <w:proofErr w:type="spellStart"/>
+      <w:r>
+        <w:rPr>
+          <w:rFonts w:ascii="Verdana" w:hAnsi="Verdana"/>
+          <w:sz w:val="20"/>
+          <w:szCs w:val="20"/>
+        </w:rPr>
+        <w:t>vertPositi</w:t>
+      </w:r>
+      <w:proofErr w:type="spellEnd"/>
+    </w:p>
+    <w:p>
+      <w:pPr>
+        <w:spacing w:after="0"/>
+        <w:ind w:left="720"/>
+        <w:rPr>
+          <w:rFonts w:ascii="Verdana" w:hAnsi="Verdana"/>
+          <w:sz w:val="20"/>
+          <w:szCs w:val="20"/>
+        </w:rPr>
+      </w:pPr>
+      <w:proofErr w:type="spellStart"/>
+      <w:r>
+        <w:rPr>
+          <w:rFonts w:ascii="Verdana" w:hAnsi="Verdana"/>
+          <w:sz w:val="20"/>
+          <w:szCs w:val="20"/>
+        </w:rPr>
+        <w:t>distType</w:t>
+      </w:r>
+      <w:proofErr w:type="spellEnd"/>
+    </w:p>
+    <w:p>
+      <w:pPr>
+        <w:spacing w:after="0"/>
+        <w:ind w:left="720"/>
+        <w:rPr>
+          <w:rFonts w:ascii="Verdana" w:hAnsi="Verdana"/>
+          <w:sz w:val="20"/>
+          <w:szCs w:val="20"/>
+        </w:rPr>
+      </w:pPr>
+      <w:proofErr w:type="spellStart"/>
+      <w:r>
+        <w:rPr>
+          <w:rFonts w:ascii="Verdana" w:hAnsi="Verdana"/>
+          <w:sz w:val="20"/>
+          <w:szCs w:val="20"/>
+        </w:rPr>
+        <w:t>warningT</w:t>
+      </w:r>
+      <w:proofErr w:type="spellEnd"/>
+    </w:p>
+    <w:p>
+      <w:pPr>
+        <w:spacing w:after="0"/>
+        <w:ind w:left="720"/>
+        <w:rPr>
+          <w:rFonts w:ascii="Verdana" w:hAnsi="Verdana"/>
+          <w:sz w:val="20"/>
+          <w:szCs w:val="20"/>
+        </w:rPr>
+      </w:pPr>
+      <w:proofErr w:type="spellStart"/>
+      <w:r>
+        <w:rPr>
+          <w:rFonts w:ascii="Verdana" w:hAnsi="Verdana"/>
+          <w:sz w:val="20"/>
+          <w:szCs w:val="20"/>
+        </w:rPr>
+        <w:t>pipeDiam</w:t>
+      </w:r>
+      <w:proofErr w:type="spellEnd"/>
+    </w:p>
+    <w:p>
+      <w:pPr>
+        <w:spacing w:after="0"/>
+        <w:ind w:left="720"/>
+        <w:rPr>
+          <w:rFonts w:ascii="Verdana" w:hAnsi="Verdana"/>
+          <w:sz w:val="20"/>
+          <w:szCs w:val="20"/>
+        </w:rPr>
+      </w:pPr>
+      <w:proofErr w:type="spellStart"/>
+      <w:r>
+        <w:rPr>
+          <w:rFonts w:ascii="Verdana" w:hAnsi="Verdana"/>
+          <w:sz w:val="20"/>
+          <w:szCs w:val="20"/>
+        </w:rPr>
+        <w:t>pressure</w:t>
+      </w:r>
+      <w:proofErr w:type="spellEnd"/>
+    </w:p>
+    <w:p>
+      <w:pPr>
+        <w:spacing w:after="0"/>
+        <w:ind w:left="720"/>
+        <w:rPr>
+          <w:rFonts w:ascii="Verdana" w:hAnsi="Verdana"/>
+          <w:sz w:val="20"/>
+          <w:szCs w:val="20"/>
+        </w:rPr>
+      </w:pPr>
+      <w:proofErr w:type="spellStart"/>
+      <w:r>
+        <w:rPr>
+          <w:rFonts w:ascii="Verdana" w:hAnsi="Verdana"/>
+          <w:sz w:val="20"/>
+          <w:szCs w:val="20"/>
+        </w:rPr>
+        <w:t>WarmteType</w:t>
+      </w:r>
+      <w:proofErr w:type="spellEnd"/>
+      <w:r>
+        <w:rPr>
+          <w:rFonts w:ascii="Verdana" w:hAnsi="Verdana"/>
+          <w:sz w:val="20"/>
+          <w:szCs w:val="20"/>
+        </w:rPr>
+        <w:t xml:space="preserve"> (nog doen)</w:t>
+      </w:r>
+    </w:p>
+    <w:p>
+      <w:pPr>
+        <w:spacing w:after="0"/>
+        <w:ind w:left="720"/>
+        <w:rPr>
+          <w:rFonts w:ascii="Verdana" w:hAnsi="Verdana"/>
+          <w:sz w:val="20"/>
+          <w:szCs w:val="20"/>
+        </w:rPr>
+      </w:pPr>
+      <w:proofErr w:type="spellStart"/>
+      <w:r>
+        <w:rPr>
+          <w:rFonts w:ascii="Verdana" w:hAnsi="Verdana"/>
+          <w:sz w:val="20"/>
+          <w:szCs w:val="20"/>
+        </w:rPr>
+        <w:t>toelichtin</w:t>
+      </w:r>
+      <w:proofErr w:type="spellEnd"/>
+    </w:p>
+    <w:p>
+      <w:pPr>
+        <w:spacing w:after="0"/>
+        <w:ind w:left="720"/>
+        <w:rPr>
+          <w:rFonts w:ascii="Verdana" w:hAnsi="Verdana"/>
+          <w:sz w:val="20"/>
+          <w:szCs w:val="20"/>
+        </w:rPr>
+      </w:pPr>
+      <w:proofErr w:type="spellStart"/>
+      <w:r>
+        <w:rPr>
+          <w:rFonts w:ascii="Verdana" w:hAnsi="Verdana"/>
+          <w:sz w:val="20"/>
+          <w:szCs w:val="20"/>
+        </w:rPr>
+        <w:t>diepteTovM</w:t>
+      </w:r>
+      <w:proofErr w:type="spellEnd"/>
+    </w:p>
+    <w:p>
+      <w:pPr>
+        <w:spacing w:after="0"/>
+        <w:ind w:left="720"/>
+        <w:rPr>
+          <w:rFonts w:ascii="Verdana" w:hAnsi="Verdana"/>
+          <w:sz w:val="20"/>
+          <w:szCs w:val="20"/>
+        </w:rPr>
+      </w:pPr>
+      <w:proofErr w:type="spellStart"/>
+      <w:r>
+        <w:rPr>
+          <w:rFonts w:ascii="Verdana" w:hAnsi="Verdana"/>
+          <w:sz w:val="20"/>
+          <w:szCs w:val="20"/>
+        </w:rPr>
+        <w:t>diepteNAP</w:t>
+      </w:r>
+      <w:proofErr w:type="spellEnd"/>
+    </w:p>
+    <w:p>
+      <w:pPr>
+        <w:spacing w:after="0"/>
+        <w:ind w:left="720"/>
+        <w:rPr>
+          <w:rFonts w:ascii="Verdana" w:hAnsi="Verdana"/>
+          <w:sz w:val="20"/>
+          <w:szCs w:val="20"/>
+        </w:rPr>
+      </w:pPr>
+      <w:proofErr w:type="spellStart"/>
+      <w:r>
+        <w:rPr>
+          <w:rFonts w:ascii="Verdana" w:hAnsi="Verdana"/>
+          <w:sz w:val="20"/>
+          <w:szCs w:val="20"/>
+        </w:rPr>
+        <w:t>xInfo</w:t>
+      </w:r>
+      <w:proofErr w:type="spellEnd"/>
     </w:p>
     <w:p>
       <w:pPr>
@@ -7071,7 +7419,7 @@
             <w:rPr>
               <w:noProof/>
             </w:rPr>
-            <w:t>5</w:t>
+            <w:t>7</w:t>
           </w:r>
         </w:fldSimple>
       </w:p>
@@ -7938,7 +8286,7 @@
 </file>
 
 <file path=customXml/itemProps1.xml><?xml version="1.0" encoding="utf-8"?>
-<ds:datastoreItem xmlns:ds="http://schemas.openxmlformats.org/officeDocument/2006/customXml" ds:itemID="{BF01E230-79FE-4B27-8F8E-4720E73EA837}">
+<ds:datastoreItem xmlns:ds="http://schemas.openxmlformats.org/officeDocument/2006/customXml" ds:itemID="{8DB14966-D593-463A-A868-4E070A87D76B}">
   <ds:schemaRefs>
     <ds:schemaRef ds:uri="http://schemas.openxmlformats.org/officeDocument/2006/bibliography"/>
   </ds:schemaRefs>

</xml_diff>